<commit_message>
DOCUMENTATION: Update design document
</commit_message>
<xml_diff>
--- a/Documentation/Todo_list_Project_Task.docx
+++ b/Documentation/Todo_list_Project_Task.docx
@@ -90,6 +90,87 @@
     </w:p>
     <w:p>
       <w:r>
+        <w:t>System High-level Architecture:</w:t>
+      </w:r>
+    </w:p>
+    <w:p/>
+    <w:p>
+      <w:pPr>
+        <w:rPr>
+          <w:rFonts w:ascii="Times New Roman" w:eastAsia="Times New Roman" w:hAnsi="Times New Roman" w:cs="Times New Roman"/>
+        </w:rPr>
+      </w:pPr>
+      <w:bookmarkStart w:id="0" w:name="_GoBack"/>
+      <w:r>
+        <w:rPr>
+          <w:rFonts w:ascii="Times New Roman" w:eastAsia="Times New Roman" w:hAnsi="Times New Roman" w:cs="Times New Roman"/>
+          <w:noProof/>
+        </w:rPr>
+        <w:drawing>
+          <wp:inline distT="0" distB="0" distL="0" distR="0" wp14:anchorId="5CF521F3" wp14:editId="5945240C">
+            <wp:extent cx="4289030" cy="3455514"/>
+            <wp:effectExtent l="0" t="0" r="3810" b="0"/>
+            <wp:docPr id="3" name="Picture 3" descr="https://documents.lucidchart.com/documents/dfc2b2b2-7322-446c-aaa9-4083ff6d8103/pages/0_0?a=456&amp;x=235&amp;y=-16&amp;w=986&amp;h=794&amp;store=1&amp;accept=image%2F*&amp;auth=LCA%205ebd386078799a3f82cde93a39feadb695446e5b-ts%3D1502680384"/>
+            <wp:cNvGraphicFramePr>
+              <a:graphicFrameLocks xmlns:a="http://schemas.openxmlformats.org/drawingml/2006/main" noChangeAspect="1"/>
+            </wp:cNvGraphicFramePr>
+            <a:graphic xmlns:a="http://schemas.openxmlformats.org/drawingml/2006/main">
+              <a:graphicData uri="http://schemas.openxmlformats.org/drawingml/2006/picture">
+                <pic:pic xmlns:pic="http://schemas.openxmlformats.org/drawingml/2006/picture">
+                  <pic:nvPicPr>
+                    <pic:cNvPr id="0" name="Picture 1" descr="https://documents.lucidchart.com/documents/dfc2b2b2-7322-446c-aaa9-4083ff6d8103/pages/0_0?a=456&amp;x=235&amp;y=-16&amp;w=986&amp;h=794&amp;store=1&amp;accept=image%2F*&amp;auth=LCA%205ebd386078799a3f82cde93a39feadb695446e5b-ts%3D1502680384"/>
+                    <pic:cNvPicPr>
+                      <a:picLocks noChangeAspect="1" noChangeArrowheads="1"/>
+                    </pic:cNvPicPr>
+                  </pic:nvPicPr>
+                  <pic:blipFill>
+                    <a:blip r:embed="rId5">
+                      <a:extLst>
+                        <a:ext uri="{28A0092B-C50C-407E-A947-70E740481C1C}">
+                          <a14:useLocalDpi xmlns:a14="http://schemas.microsoft.com/office/drawing/2010/main" val="0"/>
+                        </a:ext>
+                      </a:extLst>
+                    </a:blip>
+                    <a:srcRect/>
+                    <a:stretch>
+                      <a:fillRect/>
+                    </a:stretch>
+                  </pic:blipFill>
+                  <pic:spPr bwMode="auto">
+                    <a:xfrm>
+                      <a:off x="0" y="0"/>
+                      <a:ext cx="4328346" cy="3487189"/>
+                    </a:xfrm>
+                    <a:prstGeom prst="rect">
+                      <a:avLst/>
+                    </a:prstGeom>
+                    <a:noFill/>
+                    <a:ln>
+                      <a:noFill/>
+                    </a:ln>
+                  </pic:spPr>
+                </pic:pic>
+              </a:graphicData>
+            </a:graphic>
+          </wp:inline>
+        </w:drawing>
+      </w:r>
+      <w:bookmarkEnd w:id="0"/>
+    </w:p>
+    <w:p>
+      <w:pPr>
+        <w:rPr>
+          <w:rFonts w:ascii="Times New Roman" w:eastAsia="Times New Roman" w:hAnsi="Times New Roman" w:cs="Times New Roman"/>
+        </w:rPr>
+      </w:pPr>
+    </w:p>
+    <w:p>
+      <w:r>
+        <w:br w:type="page"/>
+      </w:r>
+    </w:p>
+    <w:p>
+      <w:r>
         <w:t>Database:</w:t>
       </w:r>
     </w:p>
@@ -129,10 +210,7 @@
         <w:t>Decision is to use MySQL DB as it a free licensed</w:t>
       </w:r>
       <w:r>
-        <w:t xml:space="preserve"> </w:t>
-      </w:r>
-      <w:r>
-        <w:sym w:font="Wingdings" w:char="F04A"/>
+        <w:t>.</w:t>
       </w:r>
     </w:p>
     <w:p/>
@@ -177,10 +255,7 @@
       </w:r>
     </w:p>
     <w:p/>
-    <w:p>
-      <w:bookmarkStart w:id="0" w:name="_GoBack"/>
-      <w:bookmarkEnd w:id="0"/>
-    </w:p>
+    <w:p/>
     <w:p/>
     <w:p/>
     <w:p/>
@@ -193,7 +268,78 @@
       <w:r>
         <w:t>Client side</w:t>
       </w:r>
-    </w:p>
+      <w:r>
+        <w:t>:</w:t>
+      </w:r>
+    </w:p>
+    <w:p/>
+    <w:p>
+      <w:r>
+        <w:t>Cross Cutting modules:</w:t>
+      </w:r>
+    </w:p>
+    <w:p>
+      <w:pPr>
+        <w:rPr>
+          <w:rFonts w:ascii="Times New Roman" w:eastAsia="Times New Roman" w:hAnsi="Times New Roman" w:cs="Times New Roman"/>
+        </w:rPr>
+      </w:pPr>
+      <w:r>
+        <w:rPr>
+          <w:rFonts w:ascii="Times New Roman" w:eastAsia="Times New Roman" w:hAnsi="Times New Roman" w:cs="Times New Roman"/>
+          <w:noProof/>
+        </w:rPr>
+        <w:drawing>
+          <wp:inline distT="0" distB="0" distL="0" distR="0" wp14:anchorId="4CF11D48" wp14:editId="3D81B20F">
+            <wp:extent cx="4650207" cy="2185903"/>
+            <wp:effectExtent l="0" t="0" r="0" b="0"/>
+            <wp:docPr id="1" name="Picture 1" descr="https://documents.lucidchart.com/documents/dfc2b2b2-7322-446c-aaa9-4083ff6d8103/pages/0_0?a=255&amp;x=305&amp;y=128&amp;w=770&amp;h=363&amp;store=1&amp;accept=image%2F*&amp;auth=LCA%204343002258f6939a058af4f9f80de509b0cb8b64-ts%3D1502671749"/>
+            <wp:cNvGraphicFramePr>
+              <a:graphicFrameLocks xmlns:a="http://schemas.openxmlformats.org/drawingml/2006/main" noChangeAspect="1"/>
+            </wp:cNvGraphicFramePr>
+            <a:graphic xmlns:a="http://schemas.openxmlformats.org/drawingml/2006/main">
+              <a:graphicData uri="http://schemas.openxmlformats.org/drawingml/2006/picture">
+                <pic:pic xmlns:pic="http://schemas.openxmlformats.org/drawingml/2006/picture">
+                  <pic:nvPicPr>
+                    <pic:cNvPr id="0" name="Picture 1" descr="https://documents.lucidchart.com/documents/dfc2b2b2-7322-446c-aaa9-4083ff6d8103/pages/0_0?a=255&amp;x=305&amp;y=128&amp;w=770&amp;h=363&amp;store=1&amp;accept=image%2F*&amp;auth=LCA%204343002258f6939a058af4f9f80de509b0cb8b64-ts%3D1502671749"/>
+                    <pic:cNvPicPr>
+                      <a:picLocks noChangeAspect="1" noChangeArrowheads="1"/>
+                    </pic:cNvPicPr>
+                  </pic:nvPicPr>
+                  <pic:blipFill>
+                    <a:blip r:embed="rId6">
+                      <a:extLst>
+                        <a:ext uri="{28A0092B-C50C-407E-A947-70E740481C1C}">
+                          <a14:useLocalDpi xmlns:a14="http://schemas.microsoft.com/office/drawing/2010/main" val="0"/>
+                        </a:ext>
+                      </a:extLst>
+                    </a:blip>
+                    <a:srcRect/>
+                    <a:stretch>
+                      <a:fillRect/>
+                    </a:stretch>
+                  </pic:blipFill>
+                  <pic:spPr bwMode="auto">
+                    <a:xfrm>
+                      <a:off x="0" y="0"/>
+                      <a:ext cx="4679876" cy="2199849"/>
+                    </a:xfrm>
+                    <a:prstGeom prst="rect">
+                      <a:avLst/>
+                    </a:prstGeom>
+                    <a:noFill/>
+                    <a:ln>
+                      <a:noFill/>
+                    </a:ln>
+                  </pic:spPr>
+                </pic:pic>
+              </a:graphicData>
+            </a:graphic>
+          </wp:inline>
+        </w:drawing>
+      </w:r>
+    </w:p>
+    <w:p/>
     <w:p/>
     <w:p/>
     <w:p/>

</xml_diff>